<commit_message>
Renamed files and corrected ZocDoc location.
</commit_message>
<xml_diff>
--- a/Vincent Hu Resume.docx
+++ b/Vincent Hu Resume.docx
@@ -186,7 +186,15 @@
           <w:sz w:val="22"/>
           <w:szCs w:val="22"/>
         </w:rPr>
-        <w:t>GPA: 3.65</w:t>
+        <w:t>GPA: 3.5</w:t>
+      </w:r>
+      <w:r>
+        <w:rPr>
+          <w:rFonts w:ascii="Garamond" w:hAnsi="Garamond"/>
+          <w:sz w:val="22"/>
+          <w:szCs w:val="22"/>
+        </w:rPr>
+        <w:t>5</w:t>
       </w:r>
       <w:r>
         <w:rPr>
@@ -270,7 +278,39 @@
           <w:sz w:val="22"/>
           <w:szCs w:val="22"/>
         </w:rPr>
-        <w:t>Relevant Coursework: Systems Programming and Computer Organization, Data Structures and Programming Techniques, Discrete Math, Information Science, Intro to Electronics, Intro to Computer Engineering</w:t>
+        <w:t xml:space="preserve">Relevant Coursework: </w:t>
+      </w:r>
+      <w:r>
+        <w:rPr>
+          <w:rFonts w:ascii="Garamond" w:hAnsi="Garamond"/>
+          <w:sz w:val="22"/>
+          <w:szCs w:val="22"/>
+        </w:rPr>
+        <w:t xml:space="preserve">Computer Networks, Parallel Programming, Algorithm Analysis, </w:t>
+      </w:r>
+      <w:r>
+        <w:rPr>
+          <w:rFonts w:ascii="Garamond" w:hAnsi="Garamond"/>
+          <w:sz w:val="22"/>
+          <w:szCs w:val="22"/>
+        </w:rPr>
+        <w:t xml:space="preserve">Digital Systems, </w:t>
+      </w:r>
+      <w:r>
+        <w:rPr>
+          <w:rFonts w:ascii="Garamond" w:hAnsi="Garamond"/>
+          <w:sz w:val="22"/>
+          <w:szCs w:val="22"/>
+        </w:rPr>
+        <w:t>Systems Programming and Computer Organization, Data Structures, Discrete Math,</w:t>
+      </w:r>
+      <w:r>
+        <w:rPr>
+          <w:rFonts w:ascii="Garamond" w:hAnsi="Garamond"/>
+          <w:sz w:val="22"/>
+          <w:szCs w:val="22"/>
+        </w:rPr>
+        <w:t xml:space="preserve"> Information Science</w:t>
       </w:r>
     </w:p>
     <w:p>
@@ -401,10 +441,332 @@
           <w:sz w:val="22"/>
           <w:szCs w:val="22"/>
         </w:rPr>
-        <w:t>Deltek, Inc.</w:t>
+        <w:t>ZocDoc, Inc.</w:t>
+      </w:r>
+      <w:r>
+        <w:rPr>
+          <w:rFonts w:ascii="Garamond" w:hAnsi="Garamond"/>
+          <w:b/>
+          <w:sz w:val="22"/>
+          <w:szCs w:val="22"/>
+        </w:rPr>
+        <w:tab/>
+        <w:t>New York, NY</w:t>
       </w:r>
       <w:bookmarkStart w:id="0" w:name="_GoBack"/>
       <w:bookmarkEnd w:id="0"/>
+    </w:p>
+    <w:p>
+      <w:pPr>
+        <w:tabs>
+          <w:tab w:val="right" w:pos="9900"/>
+        </w:tabs>
+        <w:ind w:right="-30"/>
+        <w:jc w:val="both"/>
+        <w:rPr>
+          <w:rFonts w:ascii="Garamond" w:hAnsi="Garamond"/>
+          <w:sz w:val="22"/>
+          <w:szCs w:val="22"/>
+        </w:rPr>
+      </w:pPr>
+      <w:r>
+        <w:rPr>
+          <w:rFonts w:ascii="Garamond" w:hAnsi="Garamond"/>
+          <w:i/>
+          <w:sz w:val="22"/>
+          <w:szCs w:val="22"/>
+        </w:rPr>
+        <w:t>Software Engineering</w:t>
+      </w:r>
+      <w:r>
+        <w:rPr>
+          <w:rFonts w:ascii="Garamond" w:hAnsi="Garamond"/>
+          <w:i/>
+          <w:sz w:val="22"/>
+          <w:szCs w:val="22"/>
+        </w:rPr>
+        <w:t xml:space="preserve"> Intern </w:t>
+      </w:r>
+      <w:r>
+        <w:rPr>
+          <w:rFonts w:ascii="Garamond" w:hAnsi="Garamond"/>
+          <w:i/>
+          <w:sz w:val="22"/>
+          <w:szCs w:val="22"/>
+        </w:rPr>
+        <w:tab/>
+      </w:r>
+      <w:r>
+        <w:rPr>
+          <w:rFonts w:ascii="Garamond" w:hAnsi="Garamond"/>
+          <w:sz w:val="22"/>
+          <w:szCs w:val="22"/>
+        </w:rPr>
+        <w:t>May 2013 – August 2013</w:t>
+      </w:r>
+    </w:p>
+    <w:p>
+      <w:pPr>
+        <w:pStyle w:val="ListParagraph"/>
+        <w:numPr>
+          <w:ilvl w:val="0"/>
+          <w:numId w:val="4"/>
+        </w:numPr>
+        <w:tabs>
+          <w:tab w:val="right" w:pos="9900"/>
+        </w:tabs>
+        <w:ind w:right="-30"/>
+        <w:jc w:val="both"/>
+        <w:rPr>
+          <w:rFonts w:ascii="Garamond" w:hAnsi="Garamond"/>
+          <w:sz w:val="22"/>
+          <w:szCs w:val="22"/>
+        </w:rPr>
+      </w:pPr>
+      <w:r>
+        <w:rPr>
+          <w:rFonts w:ascii="Garamond" w:hAnsi="Garamond"/>
+          <w:sz w:val="22"/>
+          <w:szCs w:val="22"/>
+        </w:rPr>
+        <w:t xml:space="preserve">Designed a </w:t>
+      </w:r>
+      <w:r>
+        <w:rPr>
+          <w:rFonts w:ascii="Garamond" w:hAnsi="Garamond"/>
+          <w:sz w:val="22"/>
+          <w:szCs w:val="22"/>
+        </w:rPr>
+        <w:t xml:space="preserve">web app to simplify managing internal Spotfire </w:t>
+      </w:r>
+      <w:r>
+        <w:rPr>
+          <w:rFonts w:ascii="Garamond" w:hAnsi="Garamond"/>
+          <w:sz w:val="22"/>
+          <w:szCs w:val="22"/>
+        </w:rPr>
+        <w:t xml:space="preserve">business </w:t>
+      </w:r>
+      <w:r>
+        <w:rPr>
+          <w:rFonts w:ascii="Garamond" w:hAnsi="Garamond"/>
+          <w:sz w:val="22"/>
+          <w:szCs w:val="22"/>
+        </w:rPr>
+        <w:t>reports for company executives</w:t>
+      </w:r>
+    </w:p>
+    <w:p>
+      <w:pPr>
+        <w:numPr>
+          <w:ilvl w:val="1"/>
+          <w:numId w:val="4"/>
+        </w:numPr>
+        <w:tabs>
+          <w:tab w:val="right" w:pos="9900"/>
+        </w:tabs>
+        <w:ind w:right="-30"/>
+        <w:jc w:val="both"/>
+        <w:rPr>
+          <w:rFonts w:ascii="Garamond" w:hAnsi="Garamond"/>
+          <w:b/>
+          <w:sz w:val="22"/>
+          <w:szCs w:val="22"/>
+        </w:rPr>
+      </w:pPr>
+      <w:r>
+        <w:rPr>
+          <w:rFonts w:ascii="Garamond" w:hAnsi="Garamond"/>
+          <w:sz w:val="22"/>
+          <w:szCs w:val="22"/>
+        </w:rPr>
+        <w:t>Created</w:t>
+      </w:r>
+      <w:r>
+        <w:rPr>
+          <w:rFonts w:ascii="Garamond" w:hAnsi="Garamond"/>
+          <w:sz w:val="22"/>
+          <w:szCs w:val="22"/>
+        </w:rPr>
+        <w:t xml:space="preserve"> </w:t>
+      </w:r>
+      <w:r>
+        <w:rPr>
+          <w:rFonts w:ascii="Garamond" w:hAnsi="Garamond"/>
+          <w:sz w:val="22"/>
+          <w:szCs w:val="22"/>
+        </w:rPr>
+        <w:t>t</w:t>
+      </w:r>
+      <w:r>
+        <w:rPr>
+          <w:rFonts w:ascii="Garamond" w:hAnsi="Garamond"/>
+          <w:sz w:val="22"/>
+          <w:szCs w:val="22"/>
+        </w:rPr>
+        <w:t>ool for non-developers to quickly</w:t>
+      </w:r>
+      <w:r>
+        <w:rPr>
+          <w:rFonts w:ascii="Garamond" w:hAnsi="Garamond"/>
+          <w:sz w:val="22"/>
+          <w:szCs w:val="22"/>
+        </w:rPr>
+        <w:t xml:space="preserve"> sort, assign, and administrate</w:t>
+      </w:r>
+      <w:r>
+        <w:rPr>
+          <w:rFonts w:ascii="Garamond" w:hAnsi="Garamond"/>
+          <w:sz w:val="22"/>
+          <w:szCs w:val="22"/>
+        </w:rPr>
+        <w:t xml:space="preserve"> reports</w:t>
+      </w:r>
+      <w:r>
+        <w:rPr>
+          <w:rFonts w:ascii="Garamond" w:hAnsi="Garamond"/>
+          <w:sz w:val="22"/>
+          <w:szCs w:val="22"/>
+        </w:rPr>
+        <w:t xml:space="preserve"> </w:t>
+      </w:r>
+    </w:p>
+    <w:p>
+      <w:pPr>
+        <w:numPr>
+          <w:ilvl w:val="1"/>
+          <w:numId w:val="4"/>
+        </w:numPr>
+        <w:tabs>
+          <w:tab w:val="right" w:pos="9900"/>
+        </w:tabs>
+        <w:ind w:right="-30"/>
+        <w:jc w:val="both"/>
+        <w:rPr>
+          <w:rFonts w:ascii="Garamond" w:hAnsi="Garamond"/>
+          <w:b/>
+          <w:sz w:val="22"/>
+          <w:szCs w:val="22"/>
+        </w:rPr>
+      </w:pPr>
+      <w:r>
+        <w:rPr>
+          <w:rFonts w:ascii="Garamond" w:hAnsi="Garamond"/>
+          <w:sz w:val="22"/>
+          <w:szCs w:val="22"/>
+        </w:rPr>
+        <w:t>Wrote easily maintainable</w:t>
+      </w:r>
+      <w:r>
+        <w:rPr>
+          <w:rFonts w:ascii="Garamond" w:hAnsi="Garamond"/>
+          <w:sz w:val="22"/>
+          <w:szCs w:val="22"/>
+        </w:rPr>
+        <w:t xml:space="preserve"> backend code following the</w:t>
+      </w:r>
+      <w:r>
+        <w:rPr>
+          <w:rFonts w:ascii="Garamond" w:hAnsi="Garamond"/>
+          <w:sz w:val="22"/>
+          <w:szCs w:val="22"/>
+        </w:rPr>
+        <w:t xml:space="preserve"> service-</w:t>
+      </w:r>
+      <w:r>
+        <w:rPr>
+          <w:rFonts w:ascii="Garamond" w:hAnsi="Garamond"/>
+          <w:sz w:val="22"/>
+          <w:szCs w:val="22"/>
+        </w:rPr>
+        <w:t>repository-persistence layering pattern</w:t>
+      </w:r>
+    </w:p>
+    <w:p>
+      <w:pPr>
+        <w:numPr>
+          <w:ilvl w:val="1"/>
+          <w:numId w:val="4"/>
+        </w:numPr>
+        <w:tabs>
+          <w:tab w:val="right" w:pos="9900"/>
+        </w:tabs>
+        <w:ind w:right="-30"/>
+        <w:jc w:val="both"/>
+        <w:rPr>
+          <w:rFonts w:ascii="Garamond" w:hAnsi="Garamond"/>
+          <w:b/>
+          <w:sz w:val="22"/>
+          <w:szCs w:val="22"/>
+        </w:rPr>
+      </w:pPr>
+      <w:r>
+        <w:rPr>
+          <w:rFonts w:ascii="Garamond" w:hAnsi="Garamond"/>
+          <w:sz w:val="22"/>
+          <w:szCs w:val="22"/>
+        </w:rPr>
+        <w:t>Built a RESTful MVC frontend using Backbone.js with Mustache templates</w:t>
+      </w:r>
+    </w:p>
+    <w:p>
+      <w:pPr>
+        <w:numPr>
+          <w:ilvl w:val="1"/>
+          <w:numId w:val="4"/>
+        </w:numPr>
+        <w:tabs>
+          <w:tab w:val="right" w:pos="9900"/>
+        </w:tabs>
+        <w:ind w:right="-30"/>
+        <w:jc w:val="both"/>
+        <w:rPr>
+          <w:rFonts w:ascii="Garamond" w:hAnsi="Garamond"/>
+          <w:b/>
+          <w:sz w:val="22"/>
+          <w:szCs w:val="22"/>
+        </w:rPr>
+      </w:pPr>
+      <w:r>
+        <w:rPr>
+          <w:rFonts w:ascii="Garamond" w:hAnsi="Garamond"/>
+          <w:sz w:val="22"/>
+          <w:szCs w:val="22"/>
+        </w:rPr>
+        <w:t>Streng</w:t>
+      </w:r>
+      <w:r>
+        <w:rPr>
+          <w:rFonts w:ascii="Garamond" w:hAnsi="Garamond"/>
+          <w:sz w:val="22"/>
+          <w:szCs w:val="22"/>
+        </w:rPr>
+        <w:t>thened C# code with 70+ unit tests and Selenium tests</w:t>
+      </w:r>
+    </w:p>
+    <w:p>
+      <w:pPr>
+        <w:tabs>
+          <w:tab w:val="right" w:pos="9900"/>
+        </w:tabs>
+        <w:ind w:right="-30"/>
+        <w:jc w:val="both"/>
+        <w:rPr>
+          <w:rFonts w:ascii="Garamond" w:hAnsi="Garamond"/>
+          <w:b/>
+          <w:sz w:val="22"/>
+          <w:szCs w:val="22"/>
+        </w:rPr>
+      </w:pPr>
+      <w:r>
+        <w:rPr>
+          <w:rFonts w:ascii="Garamond" w:hAnsi="Garamond"/>
+          <w:b/>
+          <w:sz w:val="22"/>
+          <w:szCs w:val="22"/>
+        </w:rPr>
+        <w:t>Deltek, Inc.</w:t>
+      </w:r>
       <w:r>
         <w:rPr>
           <w:rFonts w:ascii="Garamond" w:hAnsi="Garamond"/>
@@ -454,7 +816,7 @@
           <w:sz w:val="22"/>
           <w:szCs w:val="22"/>
         </w:rPr>
-        <w:t>May 2012 – Present</w:t>
+        <w:t>May 2012 – August 2012</w:t>
       </w:r>
     </w:p>
     <w:p>
@@ -488,6 +850,14 @@
           <w:sz w:val="22"/>
           <w:szCs w:val="22"/>
         </w:rPr>
+        <w:t>ed</w:t>
+      </w:r>
+      <w:r>
+        <w:rPr>
+          <w:rFonts w:ascii="Garamond" w:hAnsi="Garamond"/>
+          <w:sz w:val="22"/>
+          <w:szCs w:val="22"/>
+        </w:rPr>
         <w:t xml:space="preserve"> .NET applications to expedite the GovWin IQ database re-architecture project</w:t>
       </w:r>
     </w:p>
@@ -608,303 +978,8 @@
           <w:sz w:val="22"/>
           <w:szCs w:val="22"/>
         </w:rPr>
-        <w:t>Wrote detailed documentation a</w:t>
-      </w:r>
-      <w:r>
-        <w:rPr>
-          <w:rFonts w:ascii="Garamond" w:hAnsi="Garamond"/>
-          <w:sz w:val="22"/>
-          <w:szCs w:val="22"/>
-        </w:rPr>
-        <w:t>llowing applications to be used and</w:t>
-      </w:r>
-      <w:r>
-        <w:rPr>
-          <w:rFonts w:ascii="Garamond" w:hAnsi="Garamond"/>
-          <w:sz w:val="22"/>
-          <w:szCs w:val="22"/>
-        </w:rPr>
-        <w:t xml:space="preserve"> maintained by other employees</w:t>
-      </w:r>
-    </w:p>
-    <w:p>
-      <w:pPr>
-        <w:tabs>
-          <w:tab w:val="right" w:pos="9900"/>
-        </w:tabs>
-        <w:ind w:right="-30"/>
-        <w:jc w:val="both"/>
-        <w:rPr>
-          <w:rFonts w:ascii="Garamond" w:hAnsi="Garamond"/>
-          <w:b/>
-          <w:sz w:val="22"/>
-          <w:szCs w:val="22"/>
-        </w:rPr>
-      </w:pPr>
-      <w:r>
-        <w:rPr>
-          <w:rFonts w:ascii="Garamond" w:hAnsi="Garamond"/>
-          <w:b/>
-          <w:sz w:val="22"/>
-          <w:szCs w:val="22"/>
-        </w:rPr>
-        <w:t>T.P. Ma Semiconductor Lab, Yale Department of Electrical Engineering</w:t>
-      </w:r>
-      <w:r>
-        <w:rPr>
-          <w:rFonts w:ascii="Garamond" w:hAnsi="Garamond"/>
-          <w:b/>
-          <w:sz w:val="22"/>
-          <w:szCs w:val="22"/>
-        </w:rPr>
-        <w:tab/>
-        <w:t>New Haven, CT</w:t>
-      </w:r>
-    </w:p>
-    <w:p>
-      <w:pPr>
-        <w:tabs>
-          <w:tab w:val="right" w:pos="9900"/>
-        </w:tabs>
-        <w:ind w:right="190"/>
-        <w:jc w:val="both"/>
-        <w:rPr>
-          <w:rFonts w:ascii="Garamond" w:hAnsi="Garamond"/>
-          <w:i/>
-          <w:sz w:val="22"/>
-          <w:szCs w:val="22"/>
-        </w:rPr>
-      </w:pPr>
-      <w:r>
-        <w:rPr>
-          <w:rFonts w:ascii="Garamond" w:hAnsi="Garamond"/>
-          <w:i/>
-          <w:sz w:val="22"/>
-          <w:szCs w:val="22"/>
-        </w:rPr>
-        <w:t xml:space="preserve">Research Assistant </w:t>
-      </w:r>
-      <w:r>
-        <w:rPr>
-          <w:rFonts w:ascii="Garamond" w:hAnsi="Garamond"/>
-          <w:i/>
-          <w:sz w:val="22"/>
-          <w:szCs w:val="22"/>
-        </w:rPr>
-        <w:tab/>
-      </w:r>
-      <w:r>
-        <w:rPr>
-          <w:rFonts w:ascii="Garamond" w:hAnsi="Garamond"/>
-          <w:sz w:val="22"/>
-          <w:szCs w:val="22"/>
-        </w:rPr>
-        <w:t>December 2011 – May 2012</w:t>
-      </w:r>
-    </w:p>
-    <w:p>
-      <w:pPr>
-        <w:numPr>
-          <w:ilvl w:val="0"/>
-          <w:numId w:val="1"/>
-        </w:numPr>
-        <w:tabs>
-          <w:tab w:val="right" w:pos="9900"/>
-        </w:tabs>
-        <w:ind w:left="720" w:right="-30"/>
-        <w:jc w:val="both"/>
-        <w:rPr>
-          <w:rFonts w:ascii="Garamond" w:hAnsi="Garamond"/>
-          <w:sz w:val="22"/>
-          <w:szCs w:val="22"/>
-        </w:rPr>
-      </w:pPr>
-      <w:r>
-        <w:rPr>
-          <w:rFonts w:ascii="Garamond" w:hAnsi="Garamond"/>
-          <w:sz w:val="22"/>
-          <w:szCs w:val="22"/>
-        </w:rPr>
-        <w:t xml:space="preserve">Performed </w:t>
-      </w:r>
-      <w:r>
-        <w:rPr>
-          <w:rFonts w:ascii="Garamond" w:hAnsi="Garamond"/>
-          <w:sz w:val="22"/>
-          <w:szCs w:val="22"/>
-        </w:rPr>
-        <w:t>semicond</w:t>
-      </w:r>
-      <w:r>
-        <w:rPr>
-          <w:rFonts w:ascii="Garamond" w:hAnsi="Garamond"/>
-          <w:sz w:val="22"/>
-          <w:szCs w:val="22"/>
-        </w:rPr>
-        <w:t>uctor characterization and studied the effects of radiation on indium gallium arsenide (InGaAs)</w:t>
-      </w:r>
-      <w:r>
-        <w:rPr>
-          <w:rFonts w:ascii="Garamond" w:hAnsi="Garamond"/>
-          <w:sz w:val="22"/>
-          <w:szCs w:val="22"/>
-        </w:rPr>
-        <w:t xml:space="preserve"> MOSFET</w:t>
-      </w:r>
-      <w:r>
-        <w:rPr>
-          <w:rFonts w:ascii="Garamond" w:hAnsi="Garamond"/>
-          <w:sz w:val="22"/>
-          <w:szCs w:val="22"/>
-        </w:rPr>
-        <w:t>s</w:t>
-      </w:r>
-      <w:r>
-        <w:rPr>
-          <w:rFonts w:ascii="Garamond" w:hAnsi="Garamond"/>
-          <w:sz w:val="22"/>
-          <w:szCs w:val="22"/>
-        </w:rPr>
-        <w:t xml:space="preserve"> (metal-oxide-semiconductor field-effect transistor</w:t>
-      </w:r>
-      <w:r>
-        <w:rPr>
-          <w:rFonts w:ascii="Garamond" w:hAnsi="Garamond"/>
-          <w:sz w:val="22"/>
-          <w:szCs w:val="22"/>
-        </w:rPr>
-        <w:t>s</w:t>
-      </w:r>
-      <w:r>
-        <w:rPr>
-          <w:rFonts w:ascii="Garamond" w:hAnsi="Garamond"/>
-          <w:sz w:val="22"/>
-          <w:szCs w:val="22"/>
-        </w:rPr>
-        <w:t xml:space="preserve">) </w:t>
-      </w:r>
-      <w:r>
-        <w:rPr>
-          <w:rFonts w:ascii="Garamond" w:hAnsi="Garamond"/>
-          <w:sz w:val="22"/>
-          <w:szCs w:val="22"/>
-        </w:rPr>
-        <w:t xml:space="preserve">with the goal of increasing computer speed and efficiency </w:t>
-      </w:r>
-    </w:p>
-    <w:p>
-      <w:pPr>
-        <w:numPr>
-          <w:ilvl w:val="0"/>
-          <w:numId w:val="1"/>
-        </w:numPr>
-        <w:tabs>
-          <w:tab w:val="right" w:pos="9900"/>
-        </w:tabs>
-        <w:ind w:left="720" w:right="-30"/>
-        <w:jc w:val="both"/>
-        <w:rPr>
-          <w:rFonts w:ascii="Garamond" w:hAnsi="Garamond"/>
-          <w:sz w:val="22"/>
-          <w:szCs w:val="22"/>
-        </w:rPr>
-      </w:pPr>
-      <w:r>
-        <w:rPr>
-          <w:rFonts w:ascii="Garamond" w:hAnsi="Garamond"/>
-          <w:sz w:val="22"/>
-          <w:szCs w:val="22"/>
-        </w:rPr>
-        <w:t>Compile</w:t>
-      </w:r>
-      <w:r>
-        <w:rPr>
-          <w:rFonts w:ascii="Garamond" w:hAnsi="Garamond"/>
-          <w:sz w:val="22"/>
-          <w:szCs w:val="22"/>
-        </w:rPr>
-        <w:t xml:space="preserve">d and analyzed data on </w:t>
-      </w:r>
-      <w:r>
-        <w:rPr>
-          <w:rFonts w:ascii="Garamond" w:hAnsi="Garamond"/>
-          <w:sz w:val="22"/>
-          <w:szCs w:val="22"/>
-        </w:rPr>
-        <w:t>capacitance of InGaAs wafer</w:t>
-      </w:r>
-      <w:r>
-        <w:rPr>
-          <w:rFonts w:ascii="Garamond" w:hAnsi="Garamond"/>
-          <w:sz w:val="22"/>
-          <w:szCs w:val="22"/>
-        </w:rPr>
-        <w:t>s to test their effectiveness as</w:t>
-      </w:r>
-      <w:r>
-        <w:rPr>
-          <w:rFonts w:ascii="Garamond" w:hAnsi="Garamond"/>
-          <w:sz w:val="22"/>
-          <w:szCs w:val="22"/>
-        </w:rPr>
-        <w:t xml:space="preserve"> semiconductors </w:t>
-      </w:r>
-    </w:p>
-    <w:p>
-      <w:pPr>
-        <w:numPr>
-          <w:ilvl w:val="0"/>
-          <w:numId w:val="1"/>
-        </w:numPr>
-        <w:tabs>
-          <w:tab w:val="right" w:pos="9900"/>
-        </w:tabs>
-        <w:ind w:left="720" w:right="-30"/>
-        <w:jc w:val="both"/>
-        <w:rPr>
-          <w:rFonts w:ascii="Garamond" w:hAnsi="Garamond"/>
-          <w:sz w:val="22"/>
-          <w:szCs w:val="22"/>
-        </w:rPr>
-      </w:pPr>
-      <w:r>
-        <w:rPr>
-          <w:rFonts w:ascii="Garamond" w:hAnsi="Garamond"/>
-          <w:sz w:val="22"/>
-          <w:szCs w:val="22"/>
-        </w:rPr>
-        <w:t>Convert</w:t>
-      </w:r>
-      <w:r>
-        <w:rPr>
-          <w:rFonts w:ascii="Garamond" w:hAnsi="Garamond"/>
-          <w:sz w:val="22"/>
-          <w:szCs w:val="22"/>
-        </w:rPr>
-        <w:t>ed</w:t>
-      </w:r>
-      <w:r>
-        <w:rPr>
-          <w:rFonts w:ascii="Garamond" w:hAnsi="Garamond"/>
-          <w:sz w:val="22"/>
-          <w:szCs w:val="22"/>
-        </w:rPr>
-        <w:t xml:space="preserve"> data into graphs through Origin (similar to Excel) and present findings in weekly meetings</w:t>
-      </w:r>
-    </w:p>
-    <w:p>
-      <w:pPr>
-        <w:tabs>
-          <w:tab w:val="right" w:pos="9900"/>
-        </w:tabs>
-        <w:ind w:left="720" w:right="-30"/>
-        <w:jc w:val="both"/>
-        <w:rPr>
-          <w:rFonts w:ascii="Garamond" w:hAnsi="Garamond"/>
-          <w:sz w:val="10"/>
-          <w:szCs w:val="10"/>
-        </w:rPr>
-      </w:pPr>
+        <w:t>Wrote detailed documentation allowing applications to be used and maintained by other employees</w:t>
+      </w:r>
     </w:p>
     <w:p>
       <w:pPr>
@@ -1060,7 +1135,7 @@
           <w:sz w:val="22"/>
           <w:szCs w:val="22"/>
         </w:rPr>
-        <w:t xml:space="preserve">Online Development Manager, former </w:t>
+        <w:t>Director of Technology</w:t>
       </w:r>
       <w:r>
         <w:rPr>
@@ -1072,6 +1147,18 @@
           <w:sz w:val="22"/>
           <w:szCs w:val="22"/>
         </w:rPr>
+        <w:t xml:space="preserve">, former </w:t>
+      </w:r>
+      <w:r>
+        <w:rPr>
+          <w:rFonts w:ascii="Garamond" w:hAnsi="Garamond" w:cs="Arial"/>
+          <w:b w:val="0"/>
+          <w:bCs w:val="0"/>
+          <w:i/>
+          <w:iCs/>
+          <w:sz w:val="22"/>
+          <w:szCs w:val="22"/>
+        </w:rPr>
         <w:t>Account Executive</w:t>
       </w:r>
       <w:r>
@@ -1168,70 +1255,7 @@
           <w:sz w:val="22"/>
           <w:szCs w:val="22"/>
         </w:rPr>
-        <w:t>Created</w:t>
-      </w:r>
-      <w:r>
-        <w:rPr>
-          <w:rFonts w:ascii="Garamond" w:hAnsi="Garamond"/>
-          <w:bCs/>
-          <w:sz w:val="22"/>
-          <w:szCs w:val="22"/>
-        </w:rPr>
-        <w:t xml:space="preserve"> new online development</w:t>
-      </w:r>
-      <w:r>
-        <w:rPr>
-          <w:rFonts w:ascii="Garamond" w:hAnsi="Garamond"/>
-          <w:bCs/>
-          <w:sz w:val="22"/>
-          <w:szCs w:val="22"/>
-        </w:rPr>
-        <w:t xml:space="preserve"> </w:t>
-      </w:r>
-      <w:r>
-        <w:rPr>
-          <w:rFonts w:ascii="Garamond" w:hAnsi="Garamond"/>
-          <w:bCs/>
-          <w:sz w:val="22"/>
-          <w:szCs w:val="22"/>
-        </w:rPr>
-        <w:t>department</w:t>
-      </w:r>
-      <w:r>
-        <w:rPr>
-          <w:rFonts w:ascii="Garamond" w:hAnsi="Garamond"/>
-          <w:bCs/>
-          <w:sz w:val="22"/>
-          <w:szCs w:val="22"/>
-        </w:rPr>
-        <w:t xml:space="preserve"> </w:t>
-      </w:r>
-      <w:r>
-        <w:rPr>
-          <w:rFonts w:ascii="Garamond" w:hAnsi="Garamond"/>
-          <w:bCs/>
-          <w:sz w:val="22"/>
-          <w:szCs w:val="22"/>
-        </w:rPr>
-        <w:t xml:space="preserve">to support </w:t>
-      </w:r>
-      <w:r>
-        <w:rPr>
-          <w:rFonts w:ascii="Garamond" w:hAnsi="Garamond"/>
-          <w:bCs/>
-          <w:sz w:val="22"/>
-          <w:szCs w:val="22"/>
-        </w:rPr>
-        <w:t xml:space="preserve">YDN </w:t>
-      </w:r>
-      <w:r>
-        <w:rPr>
-          <w:rFonts w:ascii="Garamond" w:hAnsi="Garamond"/>
-          <w:bCs/>
-          <w:sz w:val="22"/>
-          <w:szCs w:val="22"/>
-        </w:rPr>
-        <w:t>tech initiatives, such as iOS apps, a streamlined online payment method for advertisements, and an online student bulletin board</w:t>
+        <w:t>Created new online development department to support YDN tech initiatives, such as iOS apps, a streamlined online payment method for advertisements, and an online student bulletin board</w:t>
       </w:r>
     </w:p>
     <w:p>
@@ -1260,25 +1284,7 @@
           <w:sz w:val="22"/>
           <w:szCs w:val="22"/>
         </w:rPr>
-        <w:t xml:space="preserve">Plan and redesign YDN iPhone app interface to be more user-friendly and </w:t>
-      </w:r>
-      <w:r>
-        <w:rPr>
-          <w:rFonts w:ascii="Garamond" w:hAnsi="Garamond"/>
-          <w:bCs/>
-          <w:sz w:val="22"/>
-          <w:szCs w:val="22"/>
-        </w:rPr>
-        <w:t>increase</w:t>
-      </w:r>
-      <w:r>
-        <w:rPr>
-          <w:rFonts w:ascii="Garamond" w:hAnsi="Garamond"/>
-          <w:bCs/>
-          <w:sz w:val="22"/>
-          <w:szCs w:val="22"/>
-        </w:rPr>
-        <w:t xml:space="preserve"> functionality</w:t>
+        <w:t>Plan and redesign YDN iPhone app interface to be more user-friendly and increase functionality</w:t>
       </w:r>
     </w:p>
     <w:p>
@@ -1307,16 +1313,7 @@
           <w:sz w:val="22"/>
           <w:szCs w:val="22"/>
         </w:rPr>
-        <w:t xml:space="preserve">Manage developer subgroups through weekly meetings to </w:t>
-      </w:r>
-      <w:r>
-        <w:rPr>
-          <w:rFonts w:ascii="Garamond" w:hAnsi="Garamond"/>
-          <w:bCs/>
-          <w:sz w:val="22"/>
-          <w:szCs w:val="22"/>
-        </w:rPr>
-        <w:t>work on projects simultaneously</w:t>
+        <w:t>Manage developer subgroups through weekly meetings to work on projects simultaneously</w:t>
       </w:r>
     </w:p>
     <w:p>
@@ -1681,7 +1678,7 @@
           <w:sz w:val="22"/>
           <w:szCs w:val="22"/>
         </w:rPr>
-        <w:t>MS Excel Macros</w:t>
+        <w:t>Selenium</w:t>
       </w:r>
     </w:p>
     <w:p>
@@ -1707,7 +1704,23 @@
           <w:sz w:val="22"/>
           <w:szCs w:val="22"/>
         </w:rPr>
-        <w:t xml:space="preserve"> ASP.NET, HTML, CSS, Javascript/JQuery, PHP</w:t>
+        <w:t xml:space="preserve"> ASP.NET, HTML, CSS, Javascript/JQuery</w:t>
+      </w:r>
+      <w:r>
+        <w:rPr>
+          <w:rFonts w:ascii="Garamond" w:hAnsi="Garamond"/>
+          <w:sz w:val="22"/>
+          <w:szCs w:val="22"/>
+        </w:rPr>
+        <w:t xml:space="preserve"> (with Backbone.js)</w:t>
+      </w:r>
+      <w:r>
+        <w:rPr>
+          <w:rFonts w:ascii="Garamond" w:hAnsi="Garamond"/>
+          <w:sz w:val="22"/>
+          <w:szCs w:val="22"/>
+        </w:rPr>
+        <w:t>, PHP</w:t>
       </w:r>
     </w:p>
     <w:p>
@@ -1733,7 +1746,15 @@
           <w:sz w:val="22"/>
           <w:szCs w:val="22"/>
         </w:rPr>
-        <w:t xml:space="preserve"> MS Visual Studio, Eclipse, Xcode, MonoDevelop</w:t>
+        <w:t xml:space="preserve"> </w:t>
+      </w:r>
+      <w:r>
+        <w:rPr>
+          <w:rFonts w:ascii="Garamond" w:hAnsi="Garamond"/>
+          <w:sz w:val="22"/>
+          <w:szCs w:val="22"/>
+        </w:rPr>
+        <w:t>Visual Studio, Eclipse, Xcode, MonoDevelop</w:t>
       </w:r>
     </w:p>
     <w:p>
@@ -2047,6 +2068,7 @@
         <w:t>Percussion)</w:t>
       </w:r>
     </w:p>
+    <w:p/>
     <w:sectPr>
       <w:type w:val="continuous"/>
       <w:pgSz w:w="12240" w:h="15840"/>
@@ -2338,6 +2360,119 @@
     </w:lvl>
   </w:abstractNum>
   <w:abstractNum w:abstractNumId="2">
+    <w:nsid w:val="3C66568A"/>
+    <w:multiLevelType w:val="hybridMultilevel"/>
+    <w:tmpl w:val="59F8FF8A"/>
+    <w:lvl w:ilvl="0" w:tplc="04090001">
+      <w:start w:val="1"/>
+      <w:numFmt w:val="bullet"/>
+      <w:lvlText w:val=""/>
+      <w:lvlJc w:val="left"/>
+      <w:pPr>
+        <w:ind w:left="720" w:hanging="360"/>
+      </w:pPr>
+      <w:rPr>
+        <w:rFonts w:ascii="Symbol" w:hAnsi="Symbol" w:hint="default"/>
+      </w:rPr>
+    </w:lvl>
+    <w:lvl w:ilvl="1" w:tplc="04090003">
+      <w:start w:val="1"/>
+      <w:numFmt w:val="bullet"/>
+      <w:lvlText w:val="o"/>
+      <w:lvlJc w:val="left"/>
+      <w:pPr>
+        <w:ind w:left="1080" w:hanging="360"/>
+      </w:pPr>
+      <w:rPr>
+        <w:rFonts w:ascii="Courier New" w:hAnsi="Courier New" w:hint="default"/>
+      </w:rPr>
+    </w:lvl>
+    <w:lvl w:ilvl="2" w:tplc="04090005" w:tentative="1">
+      <w:start w:val="1"/>
+      <w:numFmt w:val="bullet"/>
+      <w:lvlText w:val=""/>
+      <w:lvlJc w:val="left"/>
+      <w:pPr>
+        <w:ind w:left="2160" w:hanging="360"/>
+      </w:pPr>
+      <w:rPr>
+        <w:rFonts w:ascii="Wingdings" w:hAnsi="Wingdings" w:hint="default"/>
+      </w:rPr>
+    </w:lvl>
+    <w:lvl w:ilvl="3" w:tplc="04090001" w:tentative="1">
+      <w:start w:val="1"/>
+      <w:numFmt w:val="bullet"/>
+      <w:lvlText w:val=""/>
+      <w:lvlJc w:val="left"/>
+      <w:pPr>
+        <w:ind w:left="2880" w:hanging="360"/>
+      </w:pPr>
+      <w:rPr>
+        <w:rFonts w:ascii="Symbol" w:hAnsi="Symbol" w:hint="default"/>
+      </w:rPr>
+    </w:lvl>
+    <w:lvl w:ilvl="4" w:tplc="04090003" w:tentative="1">
+      <w:start w:val="1"/>
+      <w:numFmt w:val="bullet"/>
+      <w:lvlText w:val="o"/>
+      <w:lvlJc w:val="left"/>
+      <w:pPr>
+        <w:ind w:left="3600" w:hanging="360"/>
+      </w:pPr>
+      <w:rPr>
+        <w:rFonts w:ascii="Courier New" w:hAnsi="Courier New" w:hint="default"/>
+      </w:rPr>
+    </w:lvl>
+    <w:lvl w:ilvl="5" w:tplc="04090005" w:tentative="1">
+      <w:start w:val="1"/>
+      <w:numFmt w:val="bullet"/>
+      <w:lvlText w:val=""/>
+      <w:lvlJc w:val="left"/>
+      <w:pPr>
+        <w:ind w:left="4320" w:hanging="360"/>
+      </w:pPr>
+      <w:rPr>
+        <w:rFonts w:ascii="Wingdings" w:hAnsi="Wingdings" w:hint="default"/>
+      </w:rPr>
+    </w:lvl>
+    <w:lvl w:ilvl="6" w:tplc="04090001" w:tentative="1">
+      <w:start w:val="1"/>
+      <w:numFmt w:val="bullet"/>
+      <w:lvlText w:val=""/>
+      <w:lvlJc w:val="left"/>
+      <w:pPr>
+        <w:ind w:left="5040" w:hanging="360"/>
+      </w:pPr>
+      <w:rPr>
+        <w:rFonts w:ascii="Symbol" w:hAnsi="Symbol" w:hint="default"/>
+      </w:rPr>
+    </w:lvl>
+    <w:lvl w:ilvl="7" w:tplc="04090003" w:tentative="1">
+      <w:start w:val="1"/>
+      <w:numFmt w:val="bullet"/>
+      <w:lvlText w:val="o"/>
+      <w:lvlJc w:val="left"/>
+      <w:pPr>
+        <w:ind w:left="5760" w:hanging="360"/>
+      </w:pPr>
+      <w:rPr>
+        <w:rFonts w:ascii="Courier New" w:hAnsi="Courier New" w:hint="default"/>
+      </w:rPr>
+    </w:lvl>
+    <w:lvl w:ilvl="8" w:tplc="04090005" w:tentative="1">
+      <w:start w:val="1"/>
+      <w:numFmt w:val="bullet"/>
+      <w:lvlText w:val=""/>
+      <w:lvlJc w:val="left"/>
+      <w:pPr>
+        <w:ind w:left="6480" w:hanging="360"/>
+      </w:pPr>
+      <w:rPr>
+        <w:rFonts w:ascii="Wingdings" w:hAnsi="Wingdings" w:hint="default"/>
+      </w:rPr>
+    </w:lvl>
+  </w:abstractNum>
+  <w:abstractNum w:abstractNumId="3">
     <w:nsid w:val="66CB5909"/>
     <w:multiLevelType w:val="hybridMultilevel"/>
     <w:tmpl w:val="072C7258"/>
@@ -2457,6 +2592,9 @@
     <w:abstractNumId w:val="1"/>
   </w:num>
   <w:num w:numId="3">
+    <w:abstractNumId w:val="3"/>
+  </w:num>
+  <w:num w:numId="4">
     <w:abstractNumId w:val="2"/>
   </w:num>
 </w:numbering>
@@ -2617,7 +2755,7 @@
   <w:style w:type="paragraph" w:default="1" w:styleId="Normal">
     <w:name w:val="Normal"/>
     <w:qFormat/>
-    <w:rsid w:val="00F41407"/>
+    <w:rsid w:val="00B63FEB"/>
     <w:rPr>
       <w:rFonts w:ascii="Times New Roman" w:eastAsia="Times New Roman" w:hAnsi="Times New Roman" w:cs="Times New Roman"/>
     </w:rPr>
@@ -2628,7 +2766,7 @@
     <w:next w:val="Normal"/>
     <w:link w:val="Heading1Char"/>
     <w:qFormat/>
-    <w:rsid w:val="00F41407"/>
+    <w:rsid w:val="00B63FEB"/>
     <w:pPr>
       <w:keepNext/>
       <w:outlineLvl w:val="0"/>
@@ -2645,7 +2783,7 @@
     <w:next w:val="Normal"/>
     <w:link w:val="Heading2Char"/>
     <w:qFormat/>
-    <w:rsid w:val="00F41407"/>
+    <w:rsid w:val="00B63FEB"/>
     <w:pPr>
       <w:keepNext/>
       <w:pBdr>
@@ -2666,7 +2804,7 @@
     <w:next w:val="Normal"/>
     <w:link w:val="Heading8Char"/>
     <w:qFormat/>
-    <w:rsid w:val="00F41407"/>
+    <w:rsid w:val="00B63FEB"/>
     <w:pPr>
       <w:keepNext/>
       <w:outlineLvl w:val="7"/>
@@ -2710,7 +2848,7 @@
     <w:name w:val="Heading 1 Char"/>
     <w:basedOn w:val="DefaultParagraphFont"/>
     <w:link w:val="Heading1"/>
-    <w:rsid w:val="00F41407"/>
+    <w:rsid w:val="00B63FEB"/>
     <w:rPr>
       <w:rFonts w:ascii="Times New Roman" w:eastAsia="PMingLiU" w:hAnsi="Times New Roman" w:cs="Times New Roman"/>
       <w:b/>
@@ -2721,7 +2859,7 @@
     <w:name w:val="Heading 2 Char"/>
     <w:basedOn w:val="DefaultParagraphFont"/>
     <w:link w:val="Heading2"/>
-    <w:rsid w:val="00F41407"/>
+    <w:rsid w:val="00B63FEB"/>
     <w:rPr>
       <w:rFonts w:ascii="Garamond" w:eastAsia="Times New Roman" w:hAnsi="Garamond" w:cs="Times New Roman"/>
       <w:b/>
@@ -2732,7 +2870,7 @@
     <w:name w:val="Heading 8 Char"/>
     <w:basedOn w:val="DefaultParagraphFont"/>
     <w:link w:val="Heading8"/>
-    <w:rsid w:val="00F41407"/>
+    <w:rsid w:val="00B63FEB"/>
     <w:rPr>
       <w:rFonts w:ascii="Times New Roman" w:eastAsia="PMingLiU" w:hAnsi="Times New Roman" w:cs="Times New Roman"/>
       <w:b/>
@@ -2746,7 +2884,7 @@
     <w:basedOn w:val="Normal"/>
     <w:uiPriority w:val="34"/>
     <w:qFormat/>
-    <w:rsid w:val="00F41407"/>
+    <w:rsid w:val="00B63FEB"/>
     <w:pPr>
       <w:ind w:left="720"/>
       <w:contextualSpacing/>
@@ -2910,7 +3048,7 @@
   <w:style w:type="paragraph" w:default="1" w:styleId="Normal">
     <w:name w:val="Normal"/>
     <w:qFormat/>
-    <w:rsid w:val="00F41407"/>
+    <w:rsid w:val="00B63FEB"/>
     <w:rPr>
       <w:rFonts w:ascii="Times New Roman" w:eastAsia="Times New Roman" w:hAnsi="Times New Roman" w:cs="Times New Roman"/>
     </w:rPr>
@@ -2921,7 +3059,7 @@
     <w:next w:val="Normal"/>
     <w:link w:val="Heading1Char"/>
     <w:qFormat/>
-    <w:rsid w:val="00F41407"/>
+    <w:rsid w:val="00B63FEB"/>
     <w:pPr>
       <w:keepNext/>
       <w:outlineLvl w:val="0"/>
@@ -2938,7 +3076,7 @@
     <w:next w:val="Normal"/>
     <w:link w:val="Heading2Char"/>
     <w:qFormat/>
-    <w:rsid w:val="00F41407"/>
+    <w:rsid w:val="00B63FEB"/>
     <w:pPr>
       <w:keepNext/>
       <w:pBdr>
@@ -2959,7 +3097,7 @@
     <w:next w:val="Normal"/>
     <w:link w:val="Heading8Char"/>
     <w:qFormat/>
-    <w:rsid w:val="00F41407"/>
+    <w:rsid w:val="00B63FEB"/>
     <w:pPr>
       <w:keepNext/>
       <w:outlineLvl w:val="7"/>
@@ -3003,7 +3141,7 @@
     <w:name w:val="Heading 1 Char"/>
     <w:basedOn w:val="DefaultParagraphFont"/>
     <w:link w:val="Heading1"/>
-    <w:rsid w:val="00F41407"/>
+    <w:rsid w:val="00B63FEB"/>
     <w:rPr>
       <w:rFonts w:ascii="Times New Roman" w:eastAsia="PMingLiU" w:hAnsi="Times New Roman" w:cs="Times New Roman"/>
       <w:b/>
@@ -3014,7 +3152,7 @@
     <w:name w:val="Heading 2 Char"/>
     <w:basedOn w:val="DefaultParagraphFont"/>
     <w:link w:val="Heading2"/>
-    <w:rsid w:val="00F41407"/>
+    <w:rsid w:val="00B63FEB"/>
     <w:rPr>
       <w:rFonts w:ascii="Garamond" w:eastAsia="Times New Roman" w:hAnsi="Garamond" w:cs="Times New Roman"/>
       <w:b/>
@@ -3025,7 +3163,7 @@
     <w:name w:val="Heading 8 Char"/>
     <w:basedOn w:val="DefaultParagraphFont"/>
     <w:link w:val="Heading8"/>
-    <w:rsid w:val="00F41407"/>
+    <w:rsid w:val="00B63FEB"/>
     <w:rPr>
       <w:rFonts w:ascii="Times New Roman" w:eastAsia="PMingLiU" w:hAnsi="Times New Roman" w:cs="Times New Roman"/>
       <w:b/>
@@ -3039,7 +3177,7 @@
     <w:basedOn w:val="Normal"/>
     <w:uiPriority w:val="34"/>
     <w:qFormat/>
-    <w:rsid w:val="00F41407"/>
+    <w:rsid w:val="00B63FEB"/>
     <w:pPr>
       <w:ind w:left="720"/>
       <w:contextualSpacing/>

</xml_diff>

<commit_message>
Changed description for ZocDoc
</commit_message>
<xml_diff>
--- a/Vincent Hu Resume.docx
+++ b/Vincent Hu Resume.docx
@@ -46,13 +46,23 @@
           <w:szCs w:val="22"/>
         </w:rPr>
       </w:pPr>
-      <w:r>
-        <w:rPr>
-          <w:rFonts w:ascii="Garamond" w:hAnsi="Garamond"/>
-          <w:sz w:val="22"/>
-          <w:szCs w:val="22"/>
-        </w:rPr>
-        <w:t>vincent.hu@yale.edu | (301) 920-4663</w:t>
+      <w:proofErr w:type="gramStart"/>
+      <w:r>
+        <w:rPr>
+          <w:rFonts w:ascii="Garamond" w:hAnsi="Garamond"/>
+          <w:sz w:val="22"/>
+          <w:szCs w:val="22"/>
+        </w:rPr>
+        <w:t>vincent.hu@yale.edu</w:t>
+      </w:r>
+      <w:proofErr w:type="gramEnd"/>
+      <w:r>
+        <w:rPr>
+          <w:rFonts w:ascii="Garamond" w:hAnsi="Garamond"/>
+          <w:sz w:val="22"/>
+          <w:szCs w:val="22"/>
+        </w:rPr>
+        <w:t xml:space="preserve"> | (301) 920-4663</w:t>
       </w:r>
     </w:p>
     <w:p>
@@ -434,14 +444,25 @@
           <w:szCs w:val="22"/>
         </w:rPr>
       </w:pPr>
-      <w:r>
-        <w:rPr>
-          <w:rFonts w:ascii="Garamond" w:hAnsi="Garamond"/>
-          <w:b/>
-          <w:sz w:val="22"/>
-          <w:szCs w:val="22"/>
-        </w:rPr>
-        <w:t>ZocDoc, Inc.</w:t>
+      <w:proofErr w:type="spellStart"/>
+      <w:r>
+        <w:rPr>
+          <w:rFonts w:ascii="Garamond" w:hAnsi="Garamond"/>
+          <w:b/>
+          <w:sz w:val="22"/>
+          <w:szCs w:val="22"/>
+        </w:rPr>
+        <w:t>ZocDoc</w:t>
+      </w:r>
+      <w:proofErr w:type="spellEnd"/>
+      <w:r>
+        <w:rPr>
+          <w:rFonts w:ascii="Garamond" w:hAnsi="Garamond"/>
+          <w:b/>
+          <w:sz w:val="22"/>
+          <w:szCs w:val="22"/>
+        </w:rPr>
+        <w:t>, Inc.</w:t>
       </w:r>
       <w:r>
         <w:rPr>
@@ -453,8 +474,6 @@
         <w:tab/>
         <w:t>New York, NY</w:t>
       </w:r>
-      <w:bookmarkStart w:id="0" w:name="_GoBack"/>
-      <w:bookmarkEnd w:id="0"/>
     </w:p>
     <w:p>
       <w:pPr>
@@ -529,31 +548,25 @@
           <w:sz w:val="22"/>
           <w:szCs w:val="22"/>
         </w:rPr>
-        <w:t xml:space="preserve">Designed a </w:t>
-      </w:r>
-      <w:r>
-        <w:rPr>
-          <w:rFonts w:ascii="Garamond" w:hAnsi="Garamond"/>
-          <w:sz w:val="22"/>
-          <w:szCs w:val="22"/>
-        </w:rPr>
-        <w:t xml:space="preserve">web app to simplify managing internal Spotfire </w:t>
-      </w:r>
-      <w:r>
-        <w:rPr>
-          <w:rFonts w:ascii="Garamond" w:hAnsi="Garamond"/>
-          <w:sz w:val="22"/>
-          <w:szCs w:val="22"/>
-        </w:rPr>
-        <w:t xml:space="preserve">business </w:t>
-      </w:r>
-      <w:r>
-        <w:rPr>
-          <w:rFonts w:ascii="Garamond" w:hAnsi="Garamond"/>
-          <w:sz w:val="22"/>
-          <w:szCs w:val="22"/>
-        </w:rPr>
-        <w:t>reports for company executives</w:t>
+        <w:t xml:space="preserve">Designed a web app to simplify the management of </w:t>
+      </w:r>
+      <w:proofErr w:type="spellStart"/>
+      <w:r>
+        <w:rPr>
+          <w:rFonts w:ascii="Garamond" w:hAnsi="Garamond"/>
+          <w:sz w:val="22"/>
+          <w:szCs w:val="22"/>
+        </w:rPr>
+        <w:t>Spotfire</w:t>
+      </w:r>
+      <w:proofErr w:type="spellEnd"/>
+      <w:r>
+        <w:rPr>
+          <w:rFonts w:ascii="Garamond" w:hAnsi="Garamond"/>
+          <w:sz w:val="22"/>
+          <w:szCs w:val="22"/>
+        </w:rPr>
+        <w:t xml:space="preserve"> internal business reports</w:t>
       </w:r>
     </w:p>
     <w:p>
@@ -580,56 +593,10 @@
           <w:sz w:val="22"/>
           <w:szCs w:val="22"/>
         </w:rPr>
-        <w:t>Created</w:t>
-      </w:r>
-      <w:r>
-        <w:rPr>
-          <w:rFonts w:ascii="Garamond" w:hAnsi="Garamond"/>
-          <w:sz w:val="22"/>
-          <w:szCs w:val="22"/>
-        </w:rPr>
-        <w:t xml:space="preserve"> </w:t>
-      </w:r>
-      <w:r>
-        <w:rPr>
-          <w:rFonts w:ascii="Garamond" w:hAnsi="Garamond"/>
-          <w:sz w:val="22"/>
-          <w:szCs w:val="22"/>
-        </w:rPr>
-        <w:t>t</w:t>
-      </w:r>
-      <w:r>
-        <w:rPr>
-          <w:rFonts w:ascii="Garamond" w:hAnsi="Garamond"/>
-          <w:sz w:val="22"/>
-          <w:szCs w:val="22"/>
-        </w:rPr>
-        <w:t>ool for non-developers to quickly</w:t>
-      </w:r>
-      <w:r>
-        <w:rPr>
-          <w:rFonts w:ascii="Garamond" w:hAnsi="Garamond"/>
-          <w:sz w:val="22"/>
-          <w:szCs w:val="22"/>
-        </w:rPr>
-        <w:t xml:space="preserve"> sort, assign, and administrate</w:t>
-      </w:r>
-      <w:r>
-        <w:rPr>
-          <w:rFonts w:ascii="Garamond" w:hAnsi="Garamond"/>
-          <w:sz w:val="22"/>
-          <w:szCs w:val="22"/>
-        </w:rPr>
-        <w:t xml:space="preserve"> reports</w:t>
-      </w:r>
-      <w:r>
-        <w:rPr>
-          <w:rFonts w:ascii="Garamond" w:hAnsi="Garamond"/>
-          <w:sz w:val="22"/>
-          <w:szCs w:val="22"/>
-        </w:rPr>
-        <w:t xml:space="preserve"> </w:t>
-      </w:r>
+        <w:t xml:space="preserve">Worked closely with company executives and created tool for non-developers to quickly sort, assign, and administrate reports </w:t>
+      </w:r>
+      <w:bookmarkStart w:id="0" w:name="_GoBack"/>
+      <w:bookmarkEnd w:id="0"/>
     </w:p>
     <w:p>
       <w:pPr>
@@ -655,31 +622,7 @@
           <w:sz w:val="22"/>
           <w:szCs w:val="22"/>
         </w:rPr>
-        <w:t>Wrote easily maintainable</w:t>
-      </w:r>
-      <w:r>
-        <w:rPr>
-          <w:rFonts w:ascii="Garamond" w:hAnsi="Garamond"/>
-          <w:sz w:val="22"/>
-          <w:szCs w:val="22"/>
-        </w:rPr>
-        <w:t xml:space="preserve"> backend code following the</w:t>
-      </w:r>
-      <w:r>
-        <w:rPr>
-          <w:rFonts w:ascii="Garamond" w:hAnsi="Garamond"/>
-          <w:sz w:val="22"/>
-          <w:szCs w:val="22"/>
-        </w:rPr>
-        <w:t xml:space="preserve"> service-</w:t>
-      </w:r>
-      <w:r>
-        <w:rPr>
-          <w:rFonts w:ascii="Garamond" w:hAnsi="Garamond"/>
-          <w:sz w:val="22"/>
-          <w:szCs w:val="22"/>
-        </w:rPr>
-        <w:t>repository-persistence layering pattern</w:t>
+        <w:t>Wrote easily maintainable backend code following the service-repository-persistence layering pattern</w:t>
       </w:r>
     </w:p>
     <w:p>
@@ -706,7 +649,25 @@
           <w:sz w:val="22"/>
           <w:szCs w:val="22"/>
         </w:rPr>
-        <w:t>Built a RESTful MVC frontend using Backbone.js with Mustache templates</w:t>
+        <w:t xml:space="preserve">Built a </w:t>
+      </w:r>
+      <w:proofErr w:type="spellStart"/>
+      <w:r>
+        <w:rPr>
+          <w:rFonts w:ascii="Garamond" w:hAnsi="Garamond"/>
+          <w:sz w:val="22"/>
+          <w:szCs w:val="22"/>
+        </w:rPr>
+        <w:t>RESTful</w:t>
+      </w:r>
+      <w:proofErr w:type="spellEnd"/>
+      <w:r>
+        <w:rPr>
+          <w:rFonts w:ascii="Garamond" w:hAnsi="Garamond"/>
+          <w:sz w:val="22"/>
+          <w:szCs w:val="22"/>
+        </w:rPr>
+        <w:t xml:space="preserve"> MVC frontend using Backbone.js with Mustache templates</w:t>
       </w:r>
     </w:p>
     <w:p>
@@ -733,15 +694,7 @@
           <w:sz w:val="22"/>
           <w:szCs w:val="22"/>
         </w:rPr>
-        <w:t>Streng</w:t>
-      </w:r>
-      <w:r>
-        <w:rPr>
-          <w:rFonts w:ascii="Garamond" w:hAnsi="Garamond"/>
-          <w:sz w:val="22"/>
-          <w:szCs w:val="22"/>
-        </w:rPr>
-        <w:t>thened C# code with 70+ unit tests and Selenium tests</w:t>
+        <w:t>Strengthened C# code with 70+ daily run unit tests and Selenium tests</w:t>
       </w:r>
     </w:p>
     <w:p>
@@ -758,14 +711,25 @@
           <w:szCs w:val="22"/>
         </w:rPr>
       </w:pPr>
-      <w:r>
-        <w:rPr>
-          <w:rFonts w:ascii="Garamond" w:hAnsi="Garamond"/>
-          <w:b/>
-          <w:sz w:val="22"/>
-          <w:szCs w:val="22"/>
-        </w:rPr>
-        <w:t>Deltek, Inc.</w:t>
+      <w:proofErr w:type="spellStart"/>
+      <w:r>
+        <w:rPr>
+          <w:rFonts w:ascii="Garamond" w:hAnsi="Garamond"/>
+          <w:b/>
+          <w:sz w:val="22"/>
+          <w:szCs w:val="22"/>
+        </w:rPr>
+        <w:t>Deltek</w:t>
+      </w:r>
+      <w:proofErr w:type="spellEnd"/>
+      <w:r>
+        <w:rPr>
+          <w:rFonts w:ascii="Garamond" w:hAnsi="Garamond"/>
+          <w:b/>
+          <w:sz w:val="22"/>
+          <w:szCs w:val="22"/>
+        </w:rPr>
+        <w:t>, Inc.</w:t>
       </w:r>
       <w:r>
         <w:rPr>
@@ -858,7 +822,25 @@
           <w:sz w:val="22"/>
           <w:szCs w:val="22"/>
         </w:rPr>
-        <w:t xml:space="preserve"> .NET applications to expedite the GovWin IQ database re-architecture project</w:t>
+        <w:t xml:space="preserve"> .NET applications to expedite the </w:t>
+      </w:r>
+      <w:proofErr w:type="spellStart"/>
+      <w:r>
+        <w:rPr>
+          <w:rFonts w:ascii="Garamond" w:hAnsi="Garamond"/>
+          <w:sz w:val="22"/>
+          <w:szCs w:val="22"/>
+        </w:rPr>
+        <w:t>GovWin</w:t>
+      </w:r>
+      <w:proofErr w:type="spellEnd"/>
+      <w:r>
+        <w:rPr>
+          <w:rFonts w:ascii="Garamond" w:hAnsi="Garamond"/>
+          <w:sz w:val="22"/>
+          <w:szCs w:val="22"/>
+        </w:rPr>
+        <w:t xml:space="preserve"> IQ database re-architecture project</w:t>
       </w:r>
     </w:p>
     <w:p>
@@ -946,13 +928,23 @@
         </w:rPr>
         <w:t xml:space="preserve">in </w:t>
       </w:r>
-      <w:r>
-        <w:rPr>
-          <w:rFonts w:ascii="Garamond" w:hAnsi="Garamond"/>
-          <w:sz w:val="22"/>
-          <w:szCs w:val="22"/>
-        </w:rPr>
-        <w:t>GovWin IQ’s 4000-table database by performing query-by-query analysis</w:t>
+      <w:proofErr w:type="spellStart"/>
+      <w:r>
+        <w:rPr>
+          <w:rFonts w:ascii="Garamond" w:hAnsi="Garamond"/>
+          <w:sz w:val="22"/>
+          <w:szCs w:val="22"/>
+        </w:rPr>
+        <w:t>GovWin</w:t>
+      </w:r>
+      <w:proofErr w:type="spellEnd"/>
+      <w:r>
+        <w:rPr>
+          <w:rFonts w:ascii="Garamond" w:hAnsi="Garamond"/>
+          <w:sz w:val="22"/>
+          <w:szCs w:val="22"/>
+        </w:rPr>
+        <w:t xml:space="preserve"> IQ’s 4000-table database by performing query-by-query analysis</w:t>
       </w:r>
     </w:p>
     <w:p>
@@ -1255,7 +1247,27 @@
           <w:sz w:val="22"/>
           <w:szCs w:val="22"/>
         </w:rPr>
-        <w:t>Created new online development department to support YDN tech initiatives, such as iOS apps, a streamlined online payment method for advertisements, and an online student bulletin board</w:t>
+        <w:t xml:space="preserve">Created new online development department to support YDN tech initiatives, such as </w:t>
+      </w:r>
+      <w:proofErr w:type="spellStart"/>
+      <w:r>
+        <w:rPr>
+          <w:rFonts w:ascii="Garamond" w:hAnsi="Garamond"/>
+          <w:bCs/>
+          <w:sz w:val="22"/>
+          <w:szCs w:val="22"/>
+        </w:rPr>
+        <w:t>iOS</w:t>
+      </w:r>
+      <w:proofErr w:type="spellEnd"/>
+      <w:r>
+        <w:rPr>
+          <w:rFonts w:ascii="Garamond" w:hAnsi="Garamond"/>
+          <w:bCs/>
+          <w:sz w:val="22"/>
+          <w:szCs w:val="22"/>
+        </w:rPr>
+        <w:t xml:space="preserve"> apps, a streamlined online payment method for advertisements, and an online student bulletin board</w:t>
       </w:r>
     </w:p>
     <w:p>
@@ -1531,7 +1543,25 @@
           <w:sz w:val="22"/>
           <w:szCs w:val="22"/>
         </w:rPr>
-        <w:t>Partnered in installing and programming Arduino microcontroller, the central control unit of the car</w:t>
+        <w:t xml:space="preserve">Partnered in installing and programming </w:t>
+      </w:r>
+      <w:proofErr w:type="spellStart"/>
+      <w:r>
+        <w:rPr>
+          <w:rFonts w:ascii="Garamond" w:hAnsi="Garamond"/>
+          <w:sz w:val="22"/>
+          <w:szCs w:val="22"/>
+        </w:rPr>
+        <w:t>Arduino</w:t>
+      </w:r>
+      <w:proofErr w:type="spellEnd"/>
+      <w:r>
+        <w:rPr>
+          <w:rFonts w:ascii="Garamond" w:hAnsi="Garamond"/>
+          <w:sz w:val="22"/>
+          <w:szCs w:val="22"/>
+        </w:rPr>
+        <w:t xml:space="preserve"> microcontroller, the central control unit of the car</w:t>
       </w:r>
     </w:p>
     <w:p>
@@ -1704,8 +1734,36 @@
           <w:sz w:val="22"/>
           <w:szCs w:val="22"/>
         </w:rPr>
-        <w:t xml:space="preserve"> ASP.NET, HTML, CSS, Javascript/JQuery</w:t>
-      </w:r>
+        <w:t xml:space="preserve"> ASP.NET, HTML, CSS, </w:t>
+      </w:r>
+      <w:proofErr w:type="spellStart"/>
+      <w:r>
+        <w:rPr>
+          <w:rFonts w:ascii="Garamond" w:hAnsi="Garamond"/>
+          <w:sz w:val="22"/>
+          <w:szCs w:val="22"/>
+        </w:rPr>
+        <w:t>Javascript</w:t>
+      </w:r>
+      <w:proofErr w:type="spellEnd"/>
+      <w:r>
+        <w:rPr>
+          <w:rFonts w:ascii="Garamond" w:hAnsi="Garamond"/>
+          <w:sz w:val="22"/>
+          <w:szCs w:val="22"/>
+        </w:rPr>
+        <w:t>/</w:t>
+      </w:r>
+      <w:proofErr w:type="spellStart"/>
+      <w:r>
+        <w:rPr>
+          <w:rFonts w:ascii="Garamond" w:hAnsi="Garamond"/>
+          <w:sz w:val="22"/>
+          <w:szCs w:val="22"/>
+        </w:rPr>
+        <w:t>JQuery</w:t>
+      </w:r>
+      <w:proofErr w:type="spellEnd"/>
       <w:r>
         <w:rPr>
           <w:rFonts w:ascii="Garamond" w:hAnsi="Garamond"/>
@@ -1754,8 +1812,38 @@
           <w:sz w:val="22"/>
           <w:szCs w:val="22"/>
         </w:rPr>
-        <w:t>Visual Studio, Eclipse, Xcode, MonoDevelop</w:t>
-      </w:r>
+        <w:t xml:space="preserve">Visual Studio, Eclipse, </w:t>
+      </w:r>
+      <w:proofErr w:type="spellStart"/>
+      <w:r>
+        <w:rPr>
+          <w:rFonts w:ascii="Garamond" w:hAnsi="Garamond"/>
+          <w:sz w:val="22"/>
+          <w:szCs w:val="22"/>
+        </w:rPr>
+        <w:t>Xcode</w:t>
+      </w:r>
+      <w:proofErr w:type="spellEnd"/>
+      <w:r>
+        <w:rPr>
+          <w:rFonts w:ascii="Garamond" w:hAnsi="Garamond"/>
+          <w:sz w:val="22"/>
+          <w:szCs w:val="22"/>
+        </w:rPr>
+        <w:t xml:space="preserve">, </w:t>
+      </w:r>
+      <w:proofErr w:type="spellStart"/>
+      <w:proofErr w:type="gramStart"/>
+      <w:r>
+        <w:rPr>
+          <w:rFonts w:ascii="Garamond" w:hAnsi="Garamond"/>
+          <w:sz w:val="22"/>
+          <w:szCs w:val="22"/>
+        </w:rPr>
+        <w:t>MonoDevelop</w:t>
+      </w:r>
+      <w:proofErr w:type="spellEnd"/>
+      <w:proofErr w:type="gramEnd"/>
     </w:p>
     <w:p>
       <w:pPr>
@@ -1780,7 +1868,43 @@
           <w:sz w:val="22"/>
           <w:szCs w:val="22"/>
         </w:rPr>
-        <w:t xml:space="preserve"> Windows 7, Mac OS X Lion, iOS 5, openSUSE Linux</w:t>
+        <w:t xml:space="preserve"> Windows 7, Mac OS X Lion, </w:t>
+      </w:r>
+      <w:proofErr w:type="spellStart"/>
+      <w:r>
+        <w:rPr>
+          <w:rFonts w:ascii="Garamond" w:hAnsi="Garamond"/>
+          <w:sz w:val="22"/>
+          <w:szCs w:val="22"/>
+        </w:rPr>
+        <w:t>iOS</w:t>
+      </w:r>
+      <w:proofErr w:type="spellEnd"/>
+      <w:r>
+        <w:rPr>
+          <w:rFonts w:ascii="Garamond" w:hAnsi="Garamond"/>
+          <w:sz w:val="22"/>
+          <w:szCs w:val="22"/>
+        </w:rPr>
+        <w:t xml:space="preserve"> 5, </w:t>
+      </w:r>
+      <w:proofErr w:type="spellStart"/>
+      <w:r>
+        <w:rPr>
+          <w:rFonts w:ascii="Garamond" w:hAnsi="Garamond"/>
+          <w:sz w:val="22"/>
+          <w:szCs w:val="22"/>
+        </w:rPr>
+        <w:t>openSUSE</w:t>
+      </w:r>
+      <w:proofErr w:type="spellEnd"/>
+      <w:r>
+        <w:rPr>
+          <w:rFonts w:ascii="Garamond" w:hAnsi="Garamond"/>
+          <w:sz w:val="22"/>
+          <w:szCs w:val="22"/>
+        </w:rPr>
+        <w:t xml:space="preserve"> Linux</w:t>
       </w:r>
     </w:p>
     <w:p>
@@ -1975,45 +2099,56 @@
     <w:p>
       <w:pPr>
         <w:ind w:right="-30"/>
+      </w:pPr>
+      <w:r>
+        <w:rPr>
+          <w:rFonts w:ascii="Garamond" w:hAnsi="Garamond"/>
+          <w:b/>
+          <w:sz w:val="22"/>
+          <w:szCs w:val="22"/>
+        </w:rPr>
+        <w:t>Activities:</w:t>
+      </w:r>
+      <w:r>
+        <w:rPr>
+          <w:rFonts w:ascii="Garamond" w:hAnsi="Garamond"/>
+          <w:sz w:val="22"/>
+          <w:szCs w:val="22"/>
+        </w:rPr>
+        <w:t xml:space="preserve"> </w:t>
+      </w:r>
+      <w:r>
+        <w:rPr>
+          <w:rFonts w:ascii="Garamond" w:hAnsi="Garamond"/>
+          <w:sz w:val="22"/>
+          <w:szCs w:val="22"/>
+        </w:rPr>
+        <w:t xml:space="preserve">Yale Robotics Team, </w:t>
+      </w:r>
+      <w:r>
+        <w:rPr>
+          <w:rFonts w:ascii="Garamond" w:hAnsi="Garamond"/>
+          <w:sz w:val="22"/>
+          <w:szCs w:val="22"/>
+        </w:rPr>
+        <w:t>Taekwondo (</w:t>
+      </w:r>
+      <w:r>
         <w:rPr>
           <w:rFonts w:ascii="Garamond" w:hAnsi="Garamond"/>
           <w:i/>
           <w:sz w:val="22"/>
           <w:szCs w:val="22"/>
         </w:rPr>
-      </w:pPr>
-      <w:r>
-        <w:rPr>
-          <w:rFonts w:ascii="Garamond" w:hAnsi="Garamond"/>
-          <w:b/>
-          <w:sz w:val="22"/>
-          <w:szCs w:val="22"/>
-        </w:rPr>
-        <w:t>Activities:</w:t>
-      </w:r>
-      <w:r>
-        <w:rPr>
-          <w:rFonts w:ascii="Garamond" w:hAnsi="Garamond"/>
-          <w:sz w:val="22"/>
-          <w:szCs w:val="22"/>
-        </w:rPr>
-        <w:t xml:space="preserve"> </w:t>
-      </w:r>
-      <w:r>
-        <w:rPr>
-          <w:rFonts w:ascii="Garamond" w:hAnsi="Garamond"/>
-          <w:sz w:val="22"/>
-          <w:szCs w:val="22"/>
-        </w:rPr>
-        <w:t xml:space="preserve">Yale Robotics Team, </w:t>
-      </w:r>
-      <w:r>
-        <w:rPr>
-          <w:rFonts w:ascii="Garamond" w:hAnsi="Garamond"/>
-          <w:sz w:val="22"/>
-          <w:szCs w:val="22"/>
-        </w:rPr>
-        <w:t>Taekwondo (</w:t>
+        <w:t>First Degree Black Belt)</w:t>
+      </w:r>
+      <w:r>
+        <w:rPr>
+          <w:rFonts w:ascii="Garamond" w:hAnsi="Garamond"/>
+          <w:sz w:val="22"/>
+          <w:szCs w:val="22"/>
+        </w:rPr>
+        <w:t>, Maryland All-State Orchestra (</w:t>
       </w:r>
       <w:r>
         <w:rPr>
@@ -2022,15 +2157,7 @@
           <w:sz w:val="22"/>
           <w:szCs w:val="22"/>
         </w:rPr>
-        <w:t>First Degree Black Belt)</w:t>
-      </w:r>
-      <w:r>
-        <w:rPr>
-          <w:rFonts w:ascii="Garamond" w:hAnsi="Garamond"/>
-          <w:sz w:val="22"/>
-          <w:szCs w:val="22"/>
-        </w:rPr>
-        <w:t>, Maryland All-State Orchestra (</w:t>
+        <w:t>First Violinist</w:t>
       </w:r>
       <w:r>
         <w:rPr>
@@ -2039,7 +2166,25 @@
           <w:sz w:val="22"/>
           <w:szCs w:val="22"/>
         </w:rPr>
-        <w:t>First Violinist</w:t>
+        <w:t xml:space="preserve">), </w:t>
+      </w:r>
+      <w:proofErr w:type="gramStart"/>
+      <w:r>
+        <w:rPr>
+          <w:rFonts w:ascii="Garamond" w:hAnsi="Garamond"/>
+          <w:sz w:val="22"/>
+          <w:szCs w:val="22"/>
+        </w:rPr>
+        <w:t>Yale Precision Marching Band</w:t>
+      </w:r>
+      <w:proofErr w:type="gramEnd"/>
+      <w:r>
+        <w:rPr>
+          <w:rFonts w:ascii="Garamond" w:hAnsi="Garamond"/>
+          <w:sz w:val="22"/>
+          <w:szCs w:val="22"/>
+        </w:rPr>
+        <w:t xml:space="preserve"> (</w:t>
       </w:r>
       <w:r>
         <w:rPr>
@@ -2048,27 +2193,9 @@
           <w:sz w:val="22"/>
           <w:szCs w:val="22"/>
         </w:rPr>
-        <w:t xml:space="preserve">), </w:t>
-      </w:r>
-      <w:r>
-        <w:rPr>
-          <w:rFonts w:ascii="Garamond" w:hAnsi="Garamond"/>
-          <w:sz w:val="22"/>
-          <w:szCs w:val="22"/>
-        </w:rPr>
-        <w:t>Yale Precision Marching Band (</w:t>
-      </w:r>
-      <w:r>
-        <w:rPr>
-          <w:rFonts w:ascii="Garamond" w:hAnsi="Garamond"/>
-          <w:i/>
-          <w:sz w:val="22"/>
-          <w:szCs w:val="22"/>
-        </w:rPr>
         <w:t>Percussion)</w:t>
       </w:r>
     </w:p>
-    <w:p/>
     <w:sectPr>
       <w:type w:val="continuous"/>
       <w:pgSz w:w="12240" w:h="15840"/>

</xml_diff>